<commit_message>
Module 2 video2 done saas
</commit_message>
<xml_diff>
--- a/Module 2 Styling with css/Module 2  styling with css.docx
+++ b/Module 2 Styling with css/Module 2  styling with css.docx
@@ -3661,6 +3661,9 @@
     <w:p/>
     <w:p>
       <w:r>
+        <w:rPr>
+          <w:noProof/>
+        </w:rPr>
         <w:drawing>
           <wp:inline distT="0" distB="0" distL="0" distR="0" wp14:anchorId="4584FFE0" wp14:editId="6863048B">
             <wp:extent cx="5799323" cy="1958510"/>
@@ -6789,6 +6792,9 @@
     <w:p/>
     <w:p>
       <w:r>
+        <w:rPr>
+          <w:noProof/>
+        </w:rPr>
         <w:drawing>
           <wp:inline distT="0" distB="0" distL="0" distR="0" wp14:anchorId="00AD8235" wp14:editId="2007AB30">
             <wp:extent cx="5943600" cy="1395095"/>
@@ -8227,6 +8233,7 @@
         <w:rPr>
           <w:rFonts w:ascii="Nirmala UI" w:hAnsi="Nirmala UI" w:cs="Nirmala UI"/>
           <w:b/>
+          <w:noProof/>
         </w:rPr>
         <w:drawing>
           <wp:inline distT="0" distB="0" distL="0" distR="0" wp14:anchorId="34322148" wp14:editId="12D67B40">
@@ -11850,6 +11857,7 @@
         <w:rPr>
           <w:rFonts w:ascii="Times New Roman" w:eastAsia="Times New Roman" w:hAnsi="Times New Roman" w:cs="Times New Roman"/>
           <w:b/>
+          <w:noProof/>
           <w:sz w:val="52"/>
           <w:szCs w:val="24"/>
         </w:rPr>
@@ -12223,9 +12231,6 @@
         <w:t xml:space="preserve">Example: </w:t>
       </w:r>
       <w:r>
-        <w:rPr>
-          <w:rStyle w:val="ListParagraph"/>
-        </w:rPr>
         <w:t xml:space="preserve"> </w:t>
       </w:r>
       <w:r>
@@ -12640,6 +12645,9 @@
         <w:spacing w:before="100" w:beforeAutospacing="1" w:after="100" w:afterAutospacing="1" w:line="240" w:lineRule="auto"/>
       </w:pPr>
       <w:r>
+        <w:rPr>
+          <w:noProof/>
+        </w:rPr>
         <w:drawing>
           <wp:anchor distT="0" distB="0" distL="114300" distR="114300" simplePos="0" relativeHeight="251659264" behindDoc="0" locked="0" layoutInCell="1" allowOverlap="1" wp14:anchorId="47F11F19" wp14:editId="0842DC39">
             <wp:simplePos x="0" y="0"/>
@@ -12700,6 +12708,7 @@
         <w:rPr>
           <w:rStyle w:val="HTMLCode"/>
           <w:rFonts w:eastAsiaTheme="minorHAnsi"/>
+          <w:noProof/>
         </w:rPr>
         <w:drawing>
           <wp:anchor distT="0" distB="0" distL="114300" distR="114300" simplePos="0" relativeHeight="251658240" behindDoc="0" locked="0" layoutInCell="1" allowOverlap="1" wp14:anchorId="016CF9B7" wp14:editId="4CB49CD3">
@@ -12774,9 +12783,6 @@
         <w:t xml:space="preserve">Example: </w:t>
       </w:r>
       <w:r>
-        <w:rPr>
-          <w:rStyle w:val="ListParagraph"/>
-        </w:rPr>
         <w:t xml:space="preserve"> </w:t>
       </w:r>
       <w:r>
@@ -16775,6 +16781,7 @@
       <w:r>
         <w:rPr>
           <w:rFonts w:ascii="Nirmala UI" w:hAnsi="Nirmala UI" w:cs="Nirmala UI"/>
+          <w:noProof/>
           <w:sz w:val="24"/>
         </w:rPr>
         <w:drawing>
@@ -19167,6 +19174,7 @@
       <w:r>
         <w:rPr>
           <w:rFonts w:ascii="Nirmala UI" w:hAnsi="Nirmala UI" w:cs="Nirmala UI"/>
+          <w:noProof/>
           <w:sz w:val="24"/>
           <w:szCs w:val="24"/>
         </w:rPr>
@@ -21077,6 +21085,7 @@
       <w:r>
         <w:rPr>
           <w:rFonts w:ascii="Nirmala UI" w:hAnsi="Nirmala UI" w:cs="Nirmala UI"/>
+          <w:noProof/>
           <w:sz w:val="24"/>
           <w:szCs w:val="24"/>
         </w:rPr>
@@ -21381,6 +21390,7 @@
       <w:r>
         <w:rPr>
           <w:rFonts w:ascii="Nirmala UI" w:hAnsi="Nirmala UI" w:cs="Nirmala UI"/>
+          <w:noProof/>
           <w:sz w:val="24"/>
           <w:szCs w:val="24"/>
         </w:rPr>
@@ -23100,6 +23110,7 @@
       <w:r>
         <w:rPr>
           <w:rFonts w:ascii="Times New Roman" w:hAnsi="Times New Roman" w:cs="Times New Roman"/>
+          <w:noProof/>
           <w:sz w:val="24"/>
           <w:szCs w:val="24"/>
         </w:rPr>
@@ -24780,6 +24791,7 @@
       <w:r>
         <w:rPr>
           <w:rFonts w:ascii="Nirmala UI" w:hAnsi="Nirmala UI" w:cs="Nirmala UI"/>
+          <w:noProof/>
           <w:sz w:val="24"/>
           <w:szCs w:val="24"/>
         </w:rPr>
@@ -27680,6 +27692,7 @@
       <w:r>
         <w:rPr>
           <w:rFonts w:ascii="Nirmala UI" w:hAnsi="Nirmala UI" w:cs="Nirmala UI"/>
+          <w:noProof/>
           <w:sz w:val="24"/>
           <w:szCs w:val="24"/>
         </w:rPr>
@@ -28098,6 +28111,7 @@
       <w:r>
         <w:rPr>
           <w:rFonts w:ascii="Verdana" w:hAnsi="Verdana"/>
+          <w:noProof/>
           <w:color w:val="000000"/>
           <w:sz w:val="23"/>
           <w:szCs w:val="23"/>
@@ -29889,6 +29903,7 @@
       <w:r>
         <w:rPr>
           <w:rFonts w:ascii="Nirmala UI" w:hAnsi="Nirmala UI" w:cs="Nirmala UI"/>
+          <w:noProof/>
           <w:sz w:val="24"/>
           <w:szCs w:val="24"/>
         </w:rPr>
@@ -32775,6 +32790,7 @@
       <w:r>
         <w:rPr>
           <w:rFonts w:ascii="Nirmala UI" w:hAnsi="Nirmala UI" w:cs="Nirmala UI"/>
+          <w:noProof/>
           <w:sz w:val="24"/>
           <w:szCs w:val="24"/>
         </w:rPr>
@@ -36221,6 +36237,7 @@
       <w:r>
         <w:rPr>
           <w:rFonts w:ascii="Nirmala UI" w:hAnsi="Nirmala UI" w:cs="Nirmala UI"/>
+          <w:noProof/>
           <w:sz w:val="24"/>
           <w:szCs w:val="24"/>
         </w:rPr>
@@ -36279,7 +36296,6 @@
           <w:szCs w:val="24"/>
         </w:rPr>
       </w:pPr>
-      <w:bookmarkStart w:id="0" w:name="_GoBack"/>
       <w:r>
         <w:rPr>
           <w:rFonts w:ascii="Nirmala UI" w:hAnsi="Nirmala UI" w:cs="Nirmala UI"/>
@@ -36308,7 +36324,6 @@
         <w:t xml:space="preserve"> LINK:</w:t>
       </w:r>
     </w:p>
-    <w:bookmarkEnd w:id="0"/>
     <w:p>
       <w:pPr>
         <w:rPr>
@@ -36317,14 +36332,88 @@
           <w:szCs w:val="24"/>
         </w:rPr>
       </w:pPr>
-      <w:r>
+      <w:hyperlink r:id="rId24" w:history="1">
+        <w:r>
+          <w:rPr>
+            <w:rStyle w:val="Hyperlink"/>
+            <w:rFonts w:ascii="Nirmala UI" w:hAnsi="Nirmala UI" w:cs="Nirmala UI"/>
+            <w:sz w:val="24"/>
+            <w:szCs w:val="24"/>
+          </w:rPr>
+          <w:t>https://tympanus.net/codrops/css_reference/</w:t>
+        </w:r>
+      </w:hyperlink>
+    </w:p>
+    <w:p>
+      <w:pPr>
         <w:rPr>
           <w:rFonts w:ascii="Nirmala UI" w:hAnsi="Nirmala UI" w:cs="Nirmala UI"/>
           <w:sz w:val="24"/>
           <w:szCs w:val="24"/>
         </w:rPr>
-        <w:t>https://tympanus.net/codrops/css_reference/</w:t>
-      </w:r>
+      </w:pPr>
+    </w:p>
+    <w:p>
+      <w:pPr>
+        <w:rPr>
+          <w:rFonts w:ascii="Nirmala UI" w:hAnsi="Nirmala UI" w:cs="Nirmala UI"/>
+          <w:sz w:val="24"/>
+          <w:szCs w:val="24"/>
+        </w:rPr>
+      </w:pPr>
+      <w:r>
+        <w:rPr>
+          <w:rFonts w:ascii="Nirmala UI" w:hAnsi="Nirmala UI" w:cs="Nirmala UI"/>
+          <w:sz w:val="24"/>
+          <w:szCs w:val="24"/>
+        </w:rPr>
+        <w:t>//</w:t>
+      </w:r>
+      <w:r>
+        <w:rPr>
+          <w:rFonts w:ascii="Nirmala UI" w:hAnsi="Nirmala UI" w:cs="Nirmala UI"/>
+          <w:b/>
+          <w:sz w:val="36"/>
+          <w:szCs w:val="24"/>
+        </w:rPr>
+        <w:t>Tailwind CSS</w:t>
+      </w:r>
+    </w:p>
+    <w:p>
+      <w:pPr>
+        <w:rPr>
+          <w:rFonts w:ascii="Nirmala UI" w:hAnsi="Nirmala UI" w:cs="Nirmala UI"/>
+          <w:sz w:val="24"/>
+          <w:szCs w:val="24"/>
+        </w:rPr>
+      </w:pPr>
+      <w:r>
+        <w:rPr>
+          <w:rFonts w:ascii="Nirmala UI" w:hAnsi="Nirmala UI" w:cs="Nirmala UI"/>
+          <w:sz w:val="24"/>
+          <w:szCs w:val="24"/>
+        </w:rPr>
+        <w:t>https://wind-ui.com/components/</w:t>
+      </w:r>
+    </w:p>
+    <w:p>
+      <w:pPr>
+        <w:rPr>
+          <w:rFonts w:ascii="Nirmala UI" w:hAnsi="Nirmala UI" w:cs="Nirmala UI"/>
+          <w:sz w:val="24"/>
+          <w:szCs w:val="24"/>
+        </w:rPr>
+      </w:pPr>
+      <w:r>
+        <w:rPr>
+          <w:rFonts w:ascii="Nirmala UI" w:hAnsi="Nirmala UI" w:cs="Nirmala UI"/>
+          <w:sz w:val="24"/>
+          <w:szCs w:val="24"/>
+        </w:rPr>
+        <w:t>https://preline.co/</w:t>
+      </w:r>
+      <w:bookmarkStart w:id="0" w:name="_GoBack"/>
+      <w:bookmarkEnd w:id="0"/>
     </w:p>
     <w:sectPr>
       <w:pgSz w:w="12240" w:h="15840"/>
@@ -37703,6 +37792,7 @@
   <w:style w:type="character" w:default="1" w:styleId="DefaultParagraphFont">
     <w:name w:val="Default Paragraph Font"/>
     <w:uiPriority w:val="1"/>
+    <w:semiHidden/>
     <w:unhideWhenUsed/>
   </w:style>
   <w:style w:type="table" w:default="1" w:styleId="TableNormal">
@@ -38041,6 +38131,7 @@
   <w:style w:type="character" w:default="1" w:styleId="DefaultParagraphFont">
     <w:name w:val="Default Paragraph Font"/>
     <w:uiPriority w:val="1"/>
+    <w:semiHidden/>
     <w:unhideWhenUsed/>
   </w:style>
   <w:style w:type="table" w:default="1" w:styleId="TableNormal">
@@ -38487,7 +38578,7 @@
 </file>
 
 <file path=customXml/itemProps1.xml><?xml version="1.0" encoding="utf-8"?>
-<ds:datastoreItem xmlns:ds="http://schemas.openxmlformats.org/officeDocument/2006/customXml" ds:itemID="{68C6AC14-D4C2-4654-B427-CF433D188A98}">
+<ds:datastoreItem xmlns:ds="http://schemas.openxmlformats.org/officeDocument/2006/customXml" ds:itemID="{8243593A-A988-45A6-81CA-3D5707718746}">
   <ds:schemaRefs>
     <ds:schemaRef ds:uri="http://schemas.openxmlformats.org/officeDocument/2006/bibliography"/>
   </ds:schemaRefs>

</xml_diff>